<commit_message>
worked on readme, power point and flowchart
</commit_message>
<xml_diff>
--- a/Text based dating adventure game logic and script.docx
+++ b/Text based dating adventure game logic and script.docx
@@ -135,19 +135,6 @@
     </w:p>
     <w:p>
       <w:r>
-        <w:t xml:space="preserve">If she is above </w:t>
-      </w:r>
-      <w:proofErr w:type="gramStart"/>
-      <w:r>
-        <w:t>40</w:t>
-      </w:r>
-      <w:proofErr w:type="gramEnd"/>
-      <w:r>
-        <w:t xml:space="preserve"> she will say “maybe later”</w:t>
-      </w:r>
-    </w:p>
-    <w:p>
-      <w:r>
         <w:t>Between 40-30 lowers Happiness by 5 points</w:t>
       </w:r>
     </w:p>
@@ -685,12 +672,12 @@
     </w:p>
     <w:p>
       <w:r>
+        <w:t>Has trait= “that’s awesome! I love exercise too!”</w:t>
+      </w:r>
+    </w:p>
+    <w:p>
+      <w:r>
         <w:lastRenderedPageBreak/>
-        <w:t>Has trait= “that’s awesome! I love exercise too!”</w:t>
-      </w:r>
-    </w:p>
-    <w:p>
-      <w:r>
         <w:t xml:space="preserve">DNT = “I can tell </w:t>
       </w:r>
       <w:r>
@@ -1400,15 +1387,15 @@
         <w:ind w:left="360"/>
       </w:pPr>
       <w:r>
+        <w:t xml:space="preserve">Passed = WOW! You’re amazing </w:t>
+      </w:r>
+    </w:p>
+    <w:p>
+      <w:pPr>
+        <w:ind w:left="360"/>
+      </w:pPr>
+      <w:r>
         <w:lastRenderedPageBreak/>
-        <w:t xml:space="preserve">Passed = WOW! You’re amazing </w:t>
-      </w:r>
-    </w:p>
-    <w:p>
-      <w:pPr>
-        <w:ind w:left="360"/>
-      </w:pPr>
-      <w:r>
         <w:t>Failed “OH no! are you ok? I think you ripped your pants”</w:t>
       </w:r>
     </w:p>
@@ -1935,12 +1922,12 @@
         </w:numPr>
       </w:pPr>
       <w:r>
+        <w:t>Depends on my mood +1</w:t>
+      </w:r>
+    </w:p>
+    <w:p>
+      <w:r>
         <w:lastRenderedPageBreak/>
-        <w:t>Depends on my mood +1</w:t>
-      </w:r>
-    </w:p>
-    <w:p>
-      <w:r>
         <w:t>“fair”</w:t>
       </w:r>
     </w:p>
@@ -2381,38 +2368,38 @@
         </w:numPr>
       </w:pPr>
       <w:r>
+        <w:t>I built</w:t>
+      </w:r>
+      <w:r>
+        <w:t xml:space="preserve"> a</w:t>
+      </w:r>
+      <w:r>
+        <w:t xml:space="preserve"> robot that passes butter (intelligence </w:t>
+      </w:r>
+      <w:r>
+        <w:t xml:space="preserve">80%) +10 if has trait “likes rick and </w:t>
+      </w:r>
+      <w:proofErr w:type="spellStart"/>
+      <w:r>
+        <w:t>morty</w:t>
+      </w:r>
+      <w:proofErr w:type="spellEnd"/>
+      <w:r>
+        <w:t xml:space="preserve">” +5 if passed </w:t>
+      </w:r>
+      <w:r>
+        <w:t xml:space="preserve">-3 </w:t>
+      </w:r>
+      <w:r>
+        <w:t>if failed</w:t>
+      </w:r>
+    </w:p>
+    <w:p>
+      <w:pPr>
+        <w:ind w:left="360"/>
+      </w:pPr>
+      <w:r>
         <w:lastRenderedPageBreak/>
-        <w:t>I built</w:t>
-      </w:r>
-      <w:r>
-        <w:t xml:space="preserve"> a</w:t>
-      </w:r>
-      <w:r>
-        <w:t xml:space="preserve"> robot that passes butter (intelligence </w:t>
-      </w:r>
-      <w:r>
-        <w:t xml:space="preserve">80%) +10 if has trait “likes rick and </w:t>
-      </w:r>
-      <w:proofErr w:type="spellStart"/>
-      <w:r>
-        <w:t>morty</w:t>
-      </w:r>
-      <w:proofErr w:type="spellEnd"/>
-      <w:r>
-        <w:t xml:space="preserve">” +5 if passed </w:t>
-      </w:r>
-      <w:r>
-        <w:t xml:space="preserve">-3 </w:t>
-      </w:r>
-      <w:r>
-        <w:t>if failed</w:t>
-      </w:r>
-    </w:p>
-    <w:p>
-      <w:pPr>
-        <w:ind w:left="360"/>
-      </w:pPr>
-      <w:r>
         <w:t>Passed and HT = “HAHAHAHA! ‘Oh my god’ “</w:t>
       </w:r>
     </w:p>

</xml_diff>